<commit_message>
final draft with reference
</commit_message>
<xml_diff>
--- a/proposal.docx
+++ b/proposal.docx
@@ -3494,9 +3494,9 @@
       <w:pPr>
         <w:pStyle w:val="Heading0"/>
       </w:pPr>
-      <w:bookmarkStart w:id="1" w:name="_Toc322953587"/>
-      <w:bookmarkStart w:id="2" w:name="_Toc409686019"/>
-      <w:bookmarkStart w:id="3" w:name="_Toc443909040"/>
+      <w:bookmarkStart w:id="1" w:name="_Toc409686019"/>
+      <w:bookmarkStart w:id="2" w:name="_Toc443909040"/>
+      <w:bookmarkStart w:id="3" w:name="_Toc322953587"/>
       <w:r>
         <w:lastRenderedPageBreak/>
         <w:t xml:space="preserve">RESEARCH </w:t>
@@ -3505,8 +3505,8 @@
       <w:r>
         <w:t>PROTOCOL</w:t>
       </w:r>
+      <w:bookmarkEnd w:id="1"/>
       <w:bookmarkEnd w:id="2"/>
-      <w:bookmarkEnd w:id="3"/>
       <w:commentRangeEnd w:id="4"/>
       <w:r>
         <w:rPr>
@@ -3526,7 +3526,7 @@
       </w:pPr>
       <w:bookmarkStart w:id="5" w:name="_Toc409686021"/>
       <w:bookmarkStart w:id="6" w:name="_Toc474493500"/>
-      <w:bookmarkEnd w:id="1"/>
+      <w:bookmarkEnd w:id="3"/>
       <w:r>
         <w:t>Introduction</w:t>
       </w:r>
@@ -3662,13 +3662,7 @@
     </w:p>
     <w:p>
       <w:r>
-        <w:t xml:space="preserve">The aim of this research project is to investigate the potential of using preferred music as a serious game in music therapy to enhance cognitive function, mood, </w:t>
-      </w:r>
-      <w:r>
-        <w:t>behaviour</w:t>
-      </w:r>
-      <w:r>
-        <w:t xml:space="preserve">, and overall quality of life for patients with dementia. Through the use of </w:t>
+        <w:t xml:space="preserve">The aim of this research project is to investigate the potential of using preferred music as a serious game in music therapy to enhance cognitive function, mood, behaviour, and overall quality of life for patients with dementia. Through the use of </w:t>
       </w:r>
       <w:r>
         <w:t xml:space="preserve">a </w:t>
@@ -3696,7 +3690,6 @@
       <w:bookmarkStart w:id="20" w:name="_Toc409686026"/>
       <w:bookmarkStart w:id="21" w:name="_Toc474493509"/>
       <w:r>
-        <w:lastRenderedPageBreak/>
         <w:t>Research objectives</w:t>
       </w:r>
       <w:bookmarkEnd w:id="20"/>
@@ -3704,13 +3697,146 @@
     </w:p>
     <w:p>
       <w:r>
-        <w:t>To achieve this goal, the project has several key objectives. Firstly, a comprehensive study will be conducted on the topics of dementia, music therapy, and preferred music to provide a strong theoretical foundation for the project. Secondly, a serious game and a remote will be designed to facilitate patients' acceptance of the intervention and their understanding of the tasks. Thirdly, a program will be developed that can interpret music uploaded by caregivers to incorporate preferred music into the music therapy-based serious game. Fourthly, an approach will be established to identify a patient's preferred music and provide recommendations to caregivers on how to acquire specific genres of</w:t>
+        <w:t>To achieve this goal, the project has several key objectives</w:t>
+      </w:r>
+      <w:r>
+        <w:t>:</w:t>
+      </w:r>
+      <w:r>
+        <w:t xml:space="preserve"> </w:t>
+      </w:r>
+    </w:p>
+    <w:p>
+      <w:pPr>
+        <w:pStyle w:val="ListParagraph"/>
+        <w:numPr>
+          <w:ilvl w:val="0"/>
+          <w:numId w:val="22"/>
+        </w:numPr>
+      </w:pPr>
+      <w:r>
+        <w:lastRenderedPageBreak/>
+        <w:t xml:space="preserve">a </w:t>
+      </w:r>
+      <w:r>
+        <w:t>C</w:t>
+      </w:r>
+      <w:r>
+        <w:t xml:space="preserve">omprehensive study will be conducted on the topics of dementia, music therapy, and preferred music to provide a strong theoretical foundation for the project. </w:t>
+      </w:r>
+      <w:bookmarkStart w:id="22" w:name="_Hlk131733431"/>
+      <w:r>
+        <w:t>These studies are found using Google Scholar, NWU Library</w:t>
+      </w:r>
+      <w:r>
+        <w:t>, Alzheimer’s Association, and more medical databases using different combinations of key word searches to find studies containing “Music therapy”, “dementia”, “Preferred music”</w:t>
+      </w:r>
+      <w:proofErr w:type="gramStart"/>
+      <w:r>
+        <w:t>, ”Serious</w:t>
+      </w:r>
+      <w:proofErr w:type="gramEnd"/>
+      <w:r>
+        <w:t xml:space="preserve"> game”.</w:t>
+      </w:r>
+    </w:p>
+    <w:bookmarkEnd w:id="22"/>
+    <w:p>
+      <w:pPr>
+        <w:pStyle w:val="ListParagraph"/>
+        <w:numPr>
+          <w:ilvl w:val="0"/>
+          <w:numId w:val="22"/>
+        </w:numPr>
+      </w:pPr>
+      <w:r>
+        <w:t xml:space="preserve">a </w:t>
+      </w:r>
+      <w:r>
+        <w:t>S</w:t>
+      </w:r>
+      <w:r>
+        <w:t xml:space="preserve">erious game and a remote will be designed to facilitate patients' acceptance of the intervention and their understanding of the tasks. </w:t>
+      </w:r>
+    </w:p>
+    <w:p>
+      <w:pPr>
+        <w:pStyle w:val="ListParagraph"/>
+        <w:numPr>
+          <w:ilvl w:val="0"/>
+          <w:numId w:val="22"/>
+        </w:numPr>
+      </w:pPr>
+      <w:r>
+        <w:t>a P</w:t>
+      </w:r>
+      <w:r>
+        <w:t>rogram will be developed that can interpret music uploaded by caregivers to incorporate preferred music into the music therapy-based serious game.</w:t>
+      </w:r>
+      <w:r>
+        <w:t xml:space="preserve"> </w:t>
+      </w:r>
+      <w:bookmarkStart w:id="23" w:name="_Hlk131733536"/>
+      <w:r>
+        <w:t>The program will be tested on various types of music and adjusted to give the best experience to patients by adjusting the difficulty to acceptable levels, if an acceptable level cannot be reached for a specific song it will prompt care takers to take note that the song might be too difficult for patients.</w:t>
+      </w:r>
+      <w:r>
+        <w:t xml:space="preserve"> </w:t>
+      </w:r>
+      <w:r>
+        <w:t xml:space="preserve">This will be achieved using the </w:t>
+      </w:r>
+      <w:proofErr w:type="spellStart"/>
+      <w:r>
+        <w:t>librosa</w:t>
+      </w:r>
+      <w:proofErr w:type="spellEnd"/>
+      <w:r>
+        <w:t xml:space="preserve"> library for python, giving python the ability to dissect music.</w:t>
+      </w:r>
+      <w:bookmarkEnd w:id="23"/>
+    </w:p>
+    <w:p>
+      <w:pPr>
+        <w:pStyle w:val="ListParagraph"/>
+        <w:numPr>
+          <w:ilvl w:val="0"/>
+          <w:numId w:val="22"/>
+        </w:numPr>
+      </w:pPr>
+      <w:r>
+        <w:t>A</w:t>
+      </w:r>
+      <w:r>
+        <w:t>n approach will be established to identify a patient's preferred music and provide recommendations to caregivers on how to acquire specific genres of</w:t>
       </w:r>
       <w:r>
         <w:t xml:space="preserve"> royalty free</w:t>
       </w:r>
       <w:r>
-        <w:t xml:space="preserve"> music. These objectives will be pursued systematically to develop a viable and effective music therapy </w:t>
+        <w:t xml:space="preserve"> music. </w:t>
+      </w:r>
+    </w:p>
+    <w:p>
+      <w:pPr>
+        <w:pStyle w:val="ListParagraph"/>
+        <w:numPr>
+          <w:ilvl w:val="0"/>
+          <w:numId w:val="22"/>
+        </w:numPr>
+      </w:pPr>
+      <w:bookmarkStart w:id="24" w:name="_Hlk131733369"/>
+      <w:r>
+        <w:t xml:space="preserve">Expert reviewers will be used to determine the useability and reliability of the serious game as an intervention method for dementia care, thus giving the ability to review features and make adjustments according to their recommendations. </w:t>
+      </w:r>
+    </w:p>
+    <w:bookmarkEnd w:id="24"/>
+    <w:p>
+      <w:pPr>
+        <w:ind w:left="360"/>
+      </w:pPr>
+      <w:r>
+        <w:t xml:space="preserve">These objectives will be pursued systematically to develop a viable and effective music therapy </w:t>
       </w:r>
       <w:r>
         <w:t xml:space="preserve">based serious game </w:t>
@@ -3726,23 +3852,23 @@
       <w:pPr>
         <w:pStyle w:val="Heading2"/>
       </w:pPr>
-      <w:bookmarkStart w:id="22" w:name="_Toc474493510"/>
-      <w:bookmarkStart w:id="23" w:name="_Toc409686029"/>
+      <w:bookmarkStart w:id="25" w:name="_Toc474493510"/>
+      <w:bookmarkStart w:id="26" w:name="_Toc409686029"/>
       <w:r>
         <w:t>Study design</w:t>
       </w:r>
-      <w:bookmarkEnd w:id="22"/>
+      <w:bookmarkEnd w:id="25"/>
     </w:p>
     <w:p>
       <w:pPr>
         <w:pStyle w:val="Heading1"/>
       </w:pPr>
-      <w:bookmarkStart w:id="24" w:name="_Toc474493511"/>
+      <w:bookmarkStart w:id="27" w:name="_Toc474493511"/>
       <w:r>
         <w:t>Research methodology</w:t>
       </w:r>
-      <w:bookmarkEnd w:id="23"/>
-      <w:bookmarkEnd w:id="24"/>
+      <w:bookmarkEnd w:id="26"/>
+      <w:bookmarkEnd w:id="27"/>
     </w:p>
     <w:p>
       <w:r>
@@ -3753,37 +3879,10 @@
       <w:pPr>
         <w:pStyle w:val="Heading2"/>
       </w:pPr>
-      <w:bookmarkStart w:id="25" w:name="_Toc409686030"/>
-      <w:bookmarkStart w:id="26" w:name="_Toc474493512"/>
+      <w:bookmarkStart w:id="28" w:name="_Toc409686030"/>
+      <w:bookmarkStart w:id="29" w:name="_Toc474493512"/>
       <w:r>
         <w:t>Study context</w:t>
-      </w:r>
-      <w:bookmarkEnd w:id="25"/>
-      <w:bookmarkEnd w:id="26"/>
-    </w:p>
-    <w:p>
-      <w:r>
-        <w:t>Start typing here.</w:t>
-      </w:r>
-    </w:p>
-    <w:p>
-      <w:pPr>
-        <w:pStyle w:val="Heading1"/>
-      </w:pPr>
-      <w:bookmarkStart w:id="27" w:name="_Toc474493525"/>
-      <w:r>
-        <w:t>Rigour / Validity &amp; reliability</w:t>
-      </w:r>
-      <w:bookmarkEnd w:id="27"/>
-    </w:p>
-    <w:p>
-      <w:pPr>
-        <w:pStyle w:val="Heading1"/>
-      </w:pPr>
-      <w:bookmarkStart w:id="28" w:name="_Toc409686045"/>
-      <w:bookmarkStart w:id="29" w:name="_Toc474493526"/>
-      <w:r>
-        <w:t>Ethical considerations</w:t>
       </w:r>
       <w:bookmarkEnd w:id="28"/>
       <w:bookmarkEnd w:id="29"/>
@@ -3795,15 +3894,23 @@
     </w:p>
     <w:p>
       <w:pPr>
-        <w:pStyle w:val="Heading2"/>
-      </w:pPr>
-      <w:bookmarkStart w:id="30" w:name="_Toc409686046"/>
-      <w:bookmarkStart w:id="31" w:name="_Toc443909069"/>
-      <w:bookmarkStart w:id="32" w:name="_Toc474493527"/>
-      <w:r>
-        <w:t>Permission and informed consent</w:t>
+        <w:pStyle w:val="Heading1"/>
+      </w:pPr>
+      <w:bookmarkStart w:id="30" w:name="_Toc474493525"/>
+      <w:r>
+        <w:t>Rigour / Validity &amp; reliability</w:t>
       </w:r>
       <w:bookmarkEnd w:id="30"/>
+    </w:p>
+    <w:p>
+      <w:pPr>
+        <w:pStyle w:val="Heading1"/>
+      </w:pPr>
+      <w:bookmarkStart w:id="31" w:name="_Toc409686045"/>
+      <w:bookmarkStart w:id="32" w:name="_Toc474493526"/>
+      <w:r>
+        <w:t>Ethical considerations</w:t>
+      </w:r>
       <w:bookmarkEnd w:id="31"/>
       <w:bookmarkEnd w:id="32"/>
     </w:p>
@@ -3816,11 +3923,12 @@
       <w:pPr>
         <w:pStyle w:val="Heading2"/>
       </w:pPr>
-      <w:bookmarkStart w:id="33" w:name="_Toc409686047"/>
-      <w:bookmarkStart w:id="34" w:name="_Toc443909070"/>
-      <w:bookmarkStart w:id="35" w:name="_Toc474493528"/>
-      <w:r>
-        <w:t>Anonymity</w:t>
+      <w:bookmarkStart w:id="33" w:name="_Toc409686046"/>
+      <w:bookmarkStart w:id="34" w:name="_Toc443909069"/>
+      <w:bookmarkStart w:id="35" w:name="_Toc474493527"/>
+      <w:r>
+        <w:lastRenderedPageBreak/>
+        <w:t>Permission and informed consent</w:t>
       </w:r>
       <w:bookmarkEnd w:id="33"/>
       <w:bookmarkEnd w:id="34"/>
@@ -3835,15 +3943,34 @@
       <w:pPr>
         <w:pStyle w:val="Heading2"/>
       </w:pPr>
-      <w:bookmarkStart w:id="36" w:name="_Toc409686048"/>
-      <w:bookmarkStart w:id="37" w:name="_Toc443909071"/>
-      <w:bookmarkStart w:id="38" w:name="_Toc474493529"/>
-      <w:r>
-        <w:t>Confidentiality</w:t>
+      <w:bookmarkStart w:id="36" w:name="_Toc409686047"/>
+      <w:bookmarkStart w:id="37" w:name="_Toc443909070"/>
+      <w:bookmarkStart w:id="38" w:name="_Toc474493528"/>
+      <w:r>
+        <w:t>Anonymity</w:t>
       </w:r>
       <w:bookmarkEnd w:id="36"/>
       <w:bookmarkEnd w:id="37"/>
       <w:bookmarkEnd w:id="38"/>
+    </w:p>
+    <w:p>
+      <w:r>
+        <w:t>Start typing here.</w:t>
+      </w:r>
+    </w:p>
+    <w:p>
+      <w:pPr>
+        <w:pStyle w:val="Heading2"/>
+      </w:pPr>
+      <w:bookmarkStart w:id="39" w:name="_Toc409686048"/>
+      <w:bookmarkStart w:id="40" w:name="_Toc443909071"/>
+      <w:bookmarkStart w:id="41" w:name="_Toc474493529"/>
+      <w:r>
+        <w:t>Confidentiality</w:t>
+      </w:r>
+      <w:bookmarkEnd w:id="39"/>
+      <w:bookmarkEnd w:id="40"/>
+      <w:bookmarkEnd w:id="41"/>
     </w:p>
     <w:p>
       <w:r>
@@ -3858,17 +3985,16 @@
           <w:sz w:val="28"/>
         </w:rPr>
       </w:pPr>
-      <w:bookmarkStart w:id="39" w:name="_Toc474493530"/>
-      <w:bookmarkStart w:id="40" w:name="_Toc349293625"/>
-      <w:bookmarkStart w:id="41" w:name="_Toc349545915"/>
+      <w:bookmarkStart w:id="42" w:name="_Toc474493530"/>
+      <w:bookmarkStart w:id="43" w:name="_Toc349293625"/>
+      <w:bookmarkStart w:id="44" w:name="_Toc349545915"/>
       <w:r>
         <w:rPr>
           <w:noProof/>
         </w:rPr>
-        <w:lastRenderedPageBreak/>
         <w:t>Executive Summary</w:t>
       </w:r>
-      <w:bookmarkEnd w:id="39"/>
+      <w:bookmarkEnd w:id="42"/>
     </w:p>
     <w:p>
       <w:r>
@@ -3879,55 +4005,29 @@
       <w:pPr>
         <w:pStyle w:val="CaptionTopTbl"/>
       </w:pPr>
-      <w:bookmarkStart w:id="42" w:name="_Toc505765088"/>
+      <w:bookmarkStart w:id="45" w:name="_Toc505765088"/>
       <w:r>
         <w:t xml:space="preserve">Table </w:t>
       </w:r>
-      <w:r>
-        <w:fldChar w:fldCharType="begin"/>
-      </w:r>
-      <w:r>
-        <w:instrText xml:space="preserve"> STYLEREF 1 \s </w:instrText>
-      </w:r>
-      <w:r>
-        <w:fldChar w:fldCharType="separate"/>
-      </w:r>
-      <w:r>
-        <w:rPr>
-          <w:noProof/>
-        </w:rPr>
-        <w:t>9</w:t>
-      </w:r>
-      <w:r>
-        <w:rPr>
-          <w:noProof/>
-        </w:rPr>
-        <w:fldChar w:fldCharType="end"/>
-      </w:r>
+      <w:fldSimple w:instr=" STYLEREF 1 \s ">
+        <w:r>
+          <w:rPr>
+            <w:noProof/>
+          </w:rPr>
+          <w:t>9</w:t>
+        </w:r>
+      </w:fldSimple>
       <w:r>
         <w:noBreakHyphen/>
       </w:r>
-      <w:r>
-        <w:fldChar w:fldCharType="begin"/>
-      </w:r>
-      <w:r>
-        <w:instrText xml:space="preserve"> SEQ Table \* ARABIC \s 1 </w:instrText>
-      </w:r>
-      <w:r>
-        <w:fldChar w:fldCharType="separate"/>
-      </w:r>
-      <w:r>
-        <w:rPr>
-          <w:noProof/>
-        </w:rPr>
-        <w:t>1</w:t>
-      </w:r>
-      <w:r>
-        <w:rPr>
-          <w:noProof/>
-        </w:rPr>
-        <w:fldChar w:fldCharType="end"/>
-      </w:r>
+      <w:fldSimple w:instr=" SEQ Table \* ARABIC \s 1 ">
+        <w:r>
+          <w:rPr>
+            <w:noProof/>
+          </w:rPr>
+          <w:t>1</w:t>
+        </w:r>
+      </w:fldSimple>
       <w:r>
         <w:t>:</w:t>
       </w:r>
@@ -3952,7 +4052,7 @@
       <w:r>
         <w:t xml:space="preserve"> style)</w:t>
       </w:r>
-      <w:bookmarkEnd w:id="42"/>
+      <w:bookmarkEnd w:id="45"/>
     </w:p>
     <w:tbl>
       <w:tblPr>
@@ -4091,56 +4191,30 @@
           <w:sz w:val="28"/>
         </w:rPr>
       </w:pPr>
-      <w:bookmarkStart w:id="43" w:name="_Toc474494056"/>
-      <w:bookmarkStart w:id="44" w:name="_Toc474494063"/>
+      <w:bookmarkStart w:id="46" w:name="_Toc474494056"/>
+      <w:bookmarkStart w:id="47" w:name="_Toc474494063"/>
       <w:r>
         <w:t xml:space="preserve">Figure </w:t>
       </w:r>
-      <w:r>
-        <w:fldChar w:fldCharType="begin"/>
-      </w:r>
-      <w:r>
-        <w:instrText xml:space="preserve"> STYLEREF 1 \s </w:instrText>
-      </w:r>
-      <w:r>
-        <w:fldChar w:fldCharType="separate"/>
-      </w:r>
-      <w:r>
-        <w:rPr>
-          <w:noProof/>
-        </w:rPr>
-        <w:t>9</w:t>
-      </w:r>
-      <w:r>
-        <w:rPr>
-          <w:noProof/>
-        </w:rPr>
-        <w:fldChar w:fldCharType="end"/>
-      </w:r>
+      <w:fldSimple w:instr=" STYLEREF 1 \s ">
+        <w:r>
+          <w:rPr>
+            <w:noProof/>
+          </w:rPr>
+          <w:t>9</w:t>
+        </w:r>
+      </w:fldSimple>
       <w:r>
         <w:noBreakHyphen/>
       </w:r>
-      <w:r>
-        <w:fldChar w:fldCharType="begin"/>
-      </w:r>
-      <w:r>
-        <w:instrText xml:space="preserve"> SEQ Figure \* ARABIC \s 1 </w:instrText>
-      </w:r>
-      <w:r>
-        <w:fldChar w:fldCharType="separate"/>
-      </w:r>
-      <w:r>
-        <w:rPr>
-          <w:noProof/>
-        </w:rPr>
-        <w:t>1</w:t>
-      </w:r>
-      <w:r>
-        <w:rPr>
-          <w:noProof/>
-        </w:rPr>
-        <w:fldChar w:fldCharType="end"/>
-      </w:r>
+      <w:fldSimple w:instr=" SEQ Figure \* ARABIC \s 1 ">
+        <w:r>
+          <w:rPr>
+            <w:noProof/>
+          </w:rPr>
+          <w:t>1</w:t>
+        </w:r>
+      </w:fldSimple>
       <w:r>
         <w:t xml:space="preserve"> : Figure title (</w:t>
       </w:r>
@@ -4161,34 +4235,34 @@
       <w:r>
         <w:t xml:space="preserve"> style)</w:t>
       </w:r>
-      <w:bookmarkEnd w:id="43"/>
-      <w:bookmarkEnd w:id="44"/>
+      <w:bookmarkEnd w:id="46"/>
+      <w:bookmarkEnd w:id="47"/>
       <w:r>
         <w:br w:type="page"/>
       </w:r>
-      <w:bookmarkStart w:id="45" w:name="_Toc376503770"/>
-      <w:bookmarkStart w:id="46" w:name="_Toc376503839"/>
+      <w:bookmarkStart w:id="48" w:name="_Toc376503770"/>
+      <w:bookmarkStart w:id="49" w:name="_Toc376503839"/>
     </w:p>
     <w:p>
       <w:pPr>
         <w:pStyle w:val="TOCHeading"/>
       </w:pPr>
-      <w:bookmarkStart w:id="47" w:name="_Toc405901959"/>
-      <w:bookmarkStart w:id="48" w:name="_Toc405902526"/>
-      <w:bookmarkStart w:id="49" w:name="_Toc405902973"/>
-      <w:bookmarkStart w:id="50" w:name="_Toc409686064"/>
-      <w:bookmarkStart w:id="51" w:name="_Toc474493531"/>
+      <w:bookmarkStart w:id="50" w:name="_Toc405901959"/>
+      <w:bookmarkStart w:id="51" w:name="_Toc405902526"/>
+      <w:bookmarkStart w:id="52" w:name="_Toc405902973"/>
+      <w:bookmarkStart w:id="53" w:name="_Toc409686064"/>
+      <w:bookmarkStart w:id="54" w:name="_Toc474493531"/>
       <w:r>
         <w:lastRenderedPageBreak/>
         <w:t>Bibliography</w:t>
       </w:r>
-      <w:bookmarkEnd w:id="45"/>
-      <w:bookmarkEnd w:id="46"/>
-      <w:bookmarkEnd w:id="47"/>
       <w:bookmarkEnd w:id="48"/>
       <w:bookmarkEnd w:id="49"/>
       <w:bookmarkEnd w:id="50"/>
       <w:bookmarkEnd w:id="51"/>
+      <w:bookmarkEnd w:id="52"/>
+      <w:bookmarkEnd w:id="53"/>
+      <w:bookmarkEnd w:id="54"/>
       <w:r>
         <w:t xml:space="preserve"> (TOC_HEADING sTYLE)</w:t>
       </w:r>
@@ -4233,10 +4307,10 @@
       <w:pPr>
         <w:pStyle w:val="TOCHeading"/>
       </w:pPr>
-      <w:bookmarkStart w:id="52" w:name="_Toc409686065"/>
-      <w:bookmarkStart w:id="53" w:name="_Toc474493532"/>
-      <w:bookmarkEnd w:id="40"/>
-      <w:bookmarkEnd w:id="41"/>
+      <w:bookmarkStart w:id="55" w:name="_Toc409686065"/>
+      <w:bookmarkStart w:id="56" w:name="_Toc474493532"/>
+      <w:bookmarkEnd w:id="43"/>
+      <w:bookmarkEnd w:id="44"/>
       <w:r>
         <w:lastRenderedPageBreak/>
         <w:t xml:space="preserve">Annexure A: Data collection </w:t>
@@ -4245,8 +4319,8 @@
       <w:r>
         <w:t>tool</w:t>
       </w:r>
-      <w:bookmarkEnd w:id="52"/>
-      <w:bookmarkEnd w:id="53"/>
+      <w:bookmarkEnd w:id="55"/>
+      <w:bookmarkEnd w:id="56"/>
       <w:r>
         <w:t>(</w:t>
       </w:r>
@@ -4278,14 +4352,14 @@
       <w:pPr>
         <w:pStyle w:val="TOCHeading"/>
       </w:pPr>
-      <w:bookmarkStart w:id="54" w:name="_Toc409686066"/>
-      <w:bookmarkStart w:id="55" w:name="_Toc474493533"/>
+      <w:bookmarkStart w:id="57" w:name="_Toc409686066"/>
+      <w:bookmarkStart w:id="58" w:name="_Toc474493533"/>
       <w:r>
         <w:lastRenderedPageBreak/>
         <w:t>annexure B: informed consent</w:t>
       </w:r>
-      <w:bookmarkEnd w:id="54"/>
-      <w:bookmarkEnd w:id="55"/>
+      <w:bookmarkEnd w:id="57"/>
+      <w:bookmarkEnd w:id="58"/>
       <w:r>
         <w:t xml:space="preserve"> (TOC_HEADING sTYLE)</w:t>
       </w:r>
@@ -4311,14 +4385,14 @@
       <w:pPr>
         <w:pStyle w:val="TOCHeading"/>
       </w:pPr>
-      <w:bookmarkStart w:id="56" w:name="_Toc409686067"/>
-      <w:bookmarkStart w:id="57" w:name="_Toc474493534"/>
+      <w:bookmarkStart w:id="59" w:name="_Toc409686067"/>
+      <w:bookmarkStart w:id="60" w:name="_Toc474493534"/>
       <w:r>
         <w:lastRenderedPageBreak/>
         <w:t>Annexure C: recruitment material</w:t>
       </w:r>
-      <w:bookmarkEnd w:id="56"/>
-      <w:bookmarkEnd w:id="57"/>
+      <w:bookmarkEnd w:id="59"/>
+      <w:bookmarkEnd w:id="60"/>
       <w:r>
         <w:t xml:space="preserve"> (TOC_HEADING sTYLE)</w:t>
       </w:r>
@@ -4905,6 +4979,119 @@
     </w:lvl>
   </w:abstractNum>
   <w:abstractNum w:abstractNumId="8" w15:restartNumberingAfterBreak="0">
+    <w:nsid w:val="0A451A6E"/>
+    <w:multiLevelType w:val="hybridMultilevel"/>
+    <w:tmpl w:val="30E890AE"/>
+    <w:lvl w:ilvl="0" w:tplc="1C09000F">
+      <w:start w:val="1"/>
+      <w:numFmt w:val="decimal"/>
+      <w:lvlText w:val="%1."/>
+      <w:lvlJc w:val="left"/>
+      <w:pPr>
+        <w:ind w:left="720" w:hanging="360"/>
+      </w:pPr>
+      <w:rPr>
+        <w:rFonts w:hint="default"/>
+      </w:rPr>
+    </w:lvl>
+    <w:lvl w:ilvl="1" w:tplc="1C090003" w:tentative="1">
+      <w:start w:val="1"/>
+      <w:numFmt w:val="bullet"/>
+      <w:lvlText w:val="o"/>
+      <w:lvlJc w:val="left"/>
+      <w:pPr>
+        <w:ind w:left="1440" w:hanging="360"/>
+      </w:pPr>
+      <w:rPr>
+        <w:rFonts w:ascii="Courier New" w:hAnsi="Courier New" w:cs="Courier New" w:hint="default"/>
+      </w:rPr>
+    </w:lvl>
+    <w:lvl w:ilvl="2" w:tplc="1C090005" w:tentative="1">
+      <w:start w:val="1"/>
+      <w:numFmt w:val="bullet"/>
+      <w:lvlText w:val=""/>
+      <w:lvlJc w:val="left"/>
+      <w:pPr>
+        <w:ind w:left="2160" w:hanging="360"/>
+      </w:pPr>
+      <w:rPr>
+        <w:rFonts w:ascii="Wingdings" w:hAnsi="Wingdings" w:hint="default"/>
+      </w:rPr>
+    </w:lvl>
+    <w:lvl w:ilvl="3" w:tplc="1C090001" w:tentative="1">
+      <w:start w:val="1"/>
+      <w:numFmt w:val="bullet"/>
+      <w:lvlText w:val=""/>
+      <w:lvlJc w:val="left"/>
+      <w:pPr>
+        <w:ind w:left="2880" w:hanging="360"/>
+      </w:pPr>
+      <w:rPr>
+        <w:rFonts w:ascii="Symbol" w:hAnsi="Symbol" w:hint="default"/>
+      </w:rPr>
+    </w:lvl>
+    <w:lvl w:ilvl="4" w:tplc="1C090003" w:tentative="1">
+      <w:start w:val="1"/>
+      <w:numFmt w:val="bullet"/>
+      <w:lvlText w:val="o"/>
+      <w:lvlJc w:val="left"/>
+      <w:pPr>
+        <w:ind w:left="3600" w:hanging="360"/>
+      </w:pPr>
+      <w:rPr>
+        <w:rFonts w:ascii="Courier New" w:hAnsi="Courier New" w:cs="Courier New" w:hint="default"/>
+      </w:rPr>
+    </w:lvl>
+    <w:lvl w:ilvl="5" w:tplc="1C090005" w:tentative="1">
+      <w:start w:val="1"/>
+      <w:numFmt w:val="bullet"/>
+      <w:lvlText w:val=""/>
+      <w:lvlJc w:val="left"/>
+      <w:pPr>
+        <w:ind w:left="4320" w:hanging="360"/>
+      </w:pPr>
+      <w:rPr>
+        <w:rFonts w:ascii="Wingdings" w:hAnsi="Wingdings" w:hint="default"/>
+      </w:rPr>
+    </w:lvl>
+    <w:lvl w:ilvl="6" w:tplc="1C090001" w:tentative="1">
+      <w:start w:val="1"/>
+      <w:numFmt w:val="bullet"/>
+      <w:lvlText w:val=""/>
+      <w:lvlJc w:val="left"/>
+      <w:pPr>
+        <w:ind w:left="5040" w:hanging="360"/>
+      </w:pPr>
+      <w:rPr>
+        <w:rFonts w:ascii="Symbol" w:hAnsi="Symbol" w:hint="default"/>
+      </w:rPr>
+    </w:lvl>
+    <w:lvl w:ilvl="7" w:tplc="1C090003" w:tentative="1">
+      <w:start w:val="1"/>
+      <w:numFmt w:val="bullet"/>
+      <w:lvlText w:val="o"/>
+      <w:lvlJc w:val="left"/>
+      <w:pPr>
+        <w:ind w:left="5760" w:hanging="360"/>
+      </w:pPr>
+      <w:rPr>
+        <w:rFonts w:ascii="Courier New" w:hAnsi="Courier New" w:cs="Courier New" w:hint="default"/>
+      </w:rPr>
+    </w:lvl>
+    <w:lvl w:ilvl="8" w:tplc="1C090005" w:tentative="1">
+      <w:start w:val="1"/>
+      <w:numFmt w:val="bullet"/>
+      <w:lvlText w:val=""/>
+      <w:lvlJc w:val="left"/>
+      <w:pPr>
+        <w:ind w:left="6480" w:hanging="360"/>
+      </w:pPr>
+      <w:rPr>
+        <w:rFonts w:ascii="Wingdings" w:hAnsi="Wingdings" w:hint="default"/>
+      </w:rPr>
+    </w:lvl>
+  </w:abstractNum>
+  <w:abstractNum w:abstractNumId="9" w15:restartNumberingAfterBreak="0">
     <w:nsid w:val="0ACF5A87"/>
     <w:multiLevelType w:val="multilevel"/>
     <w:tmpl w:val="B3BE0C7C"/>
@@ -5021,7 +5208,7 @@
       </w:rPr>
     </w:lvl>
   </w:abstractNum>
-  <w:abstractNum w:abstractNumId="9" w15:restartNumberingAfterBreak="0">
+  <w:abstractNum w:abstractNumId="10" w15:restartNumberingAfterBreak="0">
     <w:nsid w:val="0D1635CF"/>
     <w:multiLevelType w:val="multilevel"/>
     <w:tmpl w:val="543A8A3C"/>
@@ -5112,7 +5299,7 @@
       </w:pPr>
     </w:lvl>
   </w:abstractNum>
-  <w:abstractNum w:abstractNumId="10" w15:restartNumberingAfterBreak="0">
+  <w:abstractNum w:abstractNumId="11" w15:restartNumberingAfterBreak="0">
     <w:nsid w:val="35E25504"/>
     <w:multiLevelType w:val="hybridMultilevel"/>
     <w:tmpl w:val="76587892"/>
@@ -5229,7 +5416,7 @@
       </w:pPr>
     </w:lvl>
   </w:abstractNum>
-  <w:abstractNum w:abstractNumId="11" w15:restartNumberingAfterBreak="0">
+  <w:abstractNum w:abstractNumId="12" w15:restartNumberingAfterBreak="0">
     <w:nsid w:val="363B4657"/>
     <w:multiLevelType w:val="multilevel"/>
     <w:tmpl w:val="04090023"/>
@@ -5344,7 +5531,7 @@
       </w:pPr>
     </w:lvl>
   </w:abstractNum>
-  <w:abstractNum w:abstractNumId="12" w15:restartNumberingAfterBreak="0">
+  <w:abstractNum w:abstractNumId="13" w15:restartNumberingAfterBreak="0">
     <w:nsid w:val="38EC7E45"/>
     <w:multiLevelType w:val="hybridMultilevel"/>
     <w:tmpl w:val="DD22010E"/>
@@ -5434,7 +5621,7 @@
       </w:pPr>
     </w:lvl>
   </w:abstractNum>
-  <w:abstractNum w:abstractNumId="13" w15:restartNumberingAfterBreak="0">
+  <w:abstractNum w:abstractNumId="14" w15:restartNumberingAfterBreak="0">
     <w:nsid w:val="4132599B"/>
     <w:multiLevelType w:val="multilevel"/>
     <w:tmpl w:val="12BCFC3A"/>
@@ -5551,7 +5738,7 @@
       </w:rPr>
     </w:lvl>
   </w:abstractNum>
-  <w:abstractNum w:abstractNumId="14" w15:restartNumberingAfterBreak="0">
+  <w:abstractNum w:abstractNumId="15" w15:restartNumberingAfterBreak="0">
     <w:nsid w:val="440C3A70"/>
     <w:multiLevelType w:val="multilevel"/>
     <w:tmpl w:val="F9FA7A42"/>
@@ -5668,7 +5855,7 @@
       </w:rPr>
     </w:lvl>
   </w:abstractNum>
-  <w:abstractNum w:abstractNumId="15" w15:restartNumberingAfterBreak="0">
+  <w:abstractNum w:abstractNumId="16" w15:restartNumberingAfterBreak="0">
     <w:nsid w:val="5F824BA4"/>
     <w:multiLevelType w:val="multilevel"/>
     <w:tmpl w:val="0409001F"/>
@@ -5782,7 +5969,7 @@
       </w:pPr>
     </w:lvl>
   </w:abstractNum>
-  <w:abstractNum w:abstractNumId="16" w15:restartNumberingAfterBreak="0">
+  <w:abstractNum w:abstractNumId="17" w15:restartNumberingAfterBreak="0">
     <w:nsid w:val="6227311F"/>
     <w:multiLevelType w:val="hybridMultilevel"/>
     <w:tmpl w:val="54162868"/>
@@ -5896,7 +6083,7 @@
       </w:rPr>
     </w:lvl>
   </w:abstractNum>
-  <w:abstractNum w:abstractNumId="17" w15:restartNumberingAfterBreak="0">
+  <w:abstractNum w:abstractNumId="18" w15:restartNumberingAfterBreak="0">
     <w:nsid w:val="62923DA0"/>
     <w:multiLevelType w:val="multilevel"/>
     <w:tmpl w:val="78E69AB2"/>
@@ -6018,7 +6205,7 @@
       </w:pPr>
     </w:lvl>
   </w:abstractNum>
-  <w:abstractNum w:abstractNumId="18" w15:restartNumberingAfterBreak="0">
+  <w:abstractNum w:abstractNumId="19" w15:restartNumberingAfterBreak="0">
     <w:nsid w:val="69C62422"/>
     <w:multiLevelType w:val="hybridMultilevel"/>
     <w:tmpl w:val="2F74E71C"/>
@@ -6135,7 +6322,7 @@
       </w:pPr>
     </w:lvl>
   </w:abstractNum>
-  <w:abstractNum w:abstractNumId="19" w15:restartNumberingAfterBreak="0">
+  <w:abstractNum w:abstractNumId="20" w15:restartNumberingAfterBreak="0">
     <w:nsid w:val="713E2699"/>
     <w:multiLevelType w:val="multilevel"/>
     <w:tmpl w:val="0FCC8A88"/>
@@ -6274,52 +6461,55 @@
     <w:abstractNumId w:val="7"/>
   </w:num>
   <w:num w:numId="8" w16cid:durableId="1193421048">
+    <w:abstractNumId w:val="16"/>
+  </w:num>
+  <w:num w:numId="9" w16cid:durableId="1028794968">
+    <w:abstractNumId w:val="12"/>
+  </w:num>
+  <w:num w:numId="10" w16cid:durableId="389423418">
+    <w:abstractNumId w:val="19"/>
+  </w:num>
+  <w:num w:numId="11" w16cid:durableId="912154837">
+    <w:abstractNumId w:val="11"/>
+  </w:num>
+  <w:num w:numId="12" w16cid:durableId="1881094003">
+    <w:abstractNumId w:val="9"/>
+  </w:num>
+  <w:num w:numId="13" w16cid:durableId="1897692943">
     <w:abstractNumId w:val="15"/>
   </w:num>
-  <w:num w:numId="9" w16cid:durableId="1028794968">
-    <w:abstractNumId w:val="11"/>
-  </w:num>
-  <w:num w:numId="10" w16cid:durableId="389423418">
-    <w:abstractNumId w:val="18"/>
-  </w:num>
-  <w:num w:numId="11" w16cid:durableId="912154837">
-    <w:abstractNumId w:val="10"/>
-  </w:num>
-  <w:num w:numId="12" w16cid:durableId="1881094003">
-    <w:abstractNumId w:val="8"/>
-  </w:num>
-  <w:num w:numId="13" w16cid:durableId="1897692943">
+  <w:num w:numId="14" w16cid:durableId="634414694">
     <w:abstractNumId w:val="14"/>
   </w:num>
-  <w:num w:numId="14" w16cid:durableId="634414694">
-    <w:abstractNumId w:val="13"/>
-  </w:num>
   <w:num w:numId="15" w16cid:durableId="190146438">
-    <w:abstractNumId w:val="19"/>
+    <w:abstractNumId w:val="20"/>
   </w:num>
   <w:num w:numId="16" w16cid:durableId="1255243515">
-    <w:abstractNumId w:val="9"/>
+    <w:abstractNumId w:val="10"/>
   </w:num>
   <w:num w:numId="17" w16cid:durableId="154490459">
     <w:abstractNumId w:val="6"/>
   </w:num>
   <w:num w:numId="18" w16cid:durableId="2037387274">
-    <w:abstractNumId w:val="16"/>
+    <w:abstractNumId w:val="17"/>
   </w:num>
   <w:num w:numId="19" w16cid:durableId="196552540">
-    <w:abstractNumId w:val="17"/>
+    <w:abstractNumId w:val="18"/>
   </w:num>
   <w:num w:numId="20" w16cid:durableId="72777670">
-    <w:abstractNumId w:val="12"/>
+    <w:abstractNumId w:val="13"/>
   </w:num>
   <w:num w:numId="21" w16cid:durableId="1409035050">
-    <w:abstractNumId w:val="17"/>
+    <w:abstractNumId w:val="18"/>
     <w:lvlOverride w:ilvl="0">
       <w:startOverride w:val="1"/>
     </w:lvlOverride>
     <w:lvlOverride w:ilvl="1">
       <w:startOverride w:val="5"/>
     </w:lvlOverride>
+  </w:num>
+  <w:num w:numId="22" w16cid:durableId="941379175">
+    <w:abstractNumId w:val="8"/>
   </w:num>
   <w:numIdMacAtCleanup w:val="20"/>
 </w:numbering>

</xml_diff>